<commit_message>
Se acomodaron las bolas con cadenas dependiendo de si están invertidas o no - Se avanzó un pedazo de Nemocon Mine Acto 1
</commit_message>
<xml_diff>
--- a/gamedesign_document.docx
+++ b/gamedesign_document.docx
@@ -406,6 +406,18 @@
           <w:lang w:val="es-CO"/>
         </w:rPr>
       </w:pPr>
+      <w:r>
+        <w:rPr>
+          <w:rFonts w:ascii="Times New Roman" w:hAnsi="Times New Roman" w:cs="Times New Roman"/>
+          <w:b/>
+          <w:bCs/>
+          <w:sz w:val="24"/>
+          <w:szCs w:val="24"/>
+          <w:lang w:val="es-CO"/>
+        </w:rPr>
+        <w:lastRenderedPageBreak/>
+        <w:t>TABLAS DE CONTENIDOS</w:t>
+      </w:r>
     </w:p>
     <w:p>
       <w:pPr>
@@ -441,26 +453,25 @@
       <w:pPr>
         <w:spacing w:after="0"/>
         <w:ind w:right="720"/>
-        <w:jc w:val="center"/>
-        <w:rPr>
-          <w:rFonts w:ascii="Times New Roman" w:hAnsi="Times New Roman" w:cs="Times New Roman"/>
-          <w:b/>
-          <w:bCs/>
-          <w:sz w:val="24"/>
-          <w:szCs w:val="24"/>
-          <w:lang w:val="es-CO"/>
-        </w:rPr>
-      </w:pPr>
-      <w:r>
-        <w:rPr>
-          <w:rFonts w:ascii="Times New Roman" w:hAnsi="Times New Roman" w:cs="Times New Roman"/>
-          <w:b/>
-          <w:bCs/>
-          <w:sz w:val="24"/>
-          <w:szCs w:val="24"/>
-          <w:lang w:val="es-CO"/>
-        </w:rPr>
-        <w:t>TABLAS DE CONTENIDOS</w:t>
+        <w:rPr>
+          <w:rFonts w:ascii="Times New Roman" w:hAnsi="Times New Roman" w:cs="Times New Roman"/>
+          <w:b/>
+          <w:bCs/>
+          <w:sz w:val="24"/>
+          <w:szCs w:val="24"/>
+          <w:lang w:val="es-CO"/>
+        </w:rPr>
+      </w:pPr>
+      <w:r>
+        <w:rPr>
+          <w:rFonts w:ascii="Times New Roman" w:hAnsi="Times New Roman" w:cs="Times New Roman"/>
+          <w:b/>
+          <w:bCs/>
+          <w:sz w:val="24"/>
+          <w:szCs w:val="24"/>
+          <w:lang w:val="es-CO"/>
+        </w:rPr>
+        <w:t>TABLA 1 – ASPECTOS GENERALES DEL JUEGO</w:t>
       </w:r>
     </w:p>
     <w:tbl>
@@ -690,24 +701,57 @@
         <w:ind w:right="720"/>
         <w:rPr>
           <w:rFonts w:ascii="Times New Roman" w:hAnsi="Times New Roman" w:cs="Times New Roman"/>
-          <w:sz w:val="24"/>
-          <w:szCs w:val="24"/>
-          <w:lang w:val="es-CO"/>
-        </w:rPr>
-      </w:pPr>
-    </w:p>
-    <w:p>
-      <w:pPr>
-        <w:spacing w:after="0"/>
-        <w:ind w:right="720"/>
-        <w:jc w:val="center"/>
-        <w:rPr>
-          <w:rFonts w:ascii="Times New Roman" w:hAnsi="Times New Roman" w:cs="Times New Roman"/>
-          <w:sz w:val="24"/>
-          <w:szCs w:val="24"/>
-          <w:lang w:val="es-CO"/>
-        </w:rPr>
-      </w:pPr>
+          <w:b/>
+          <w:bCs/>
+          <w:sz w:val="24"/>
+          <w:szCs w:val="24"/>
+          <w:lang w:val="es-CO"/>
+        </w:rPr>
+      </w:pPr>
+      <w:r>
+        <w:rPr>
+          <w:rFonts w:ascii="Times New Roman" w:hAnsi="Times New Roman" w:cs="Times New Roman"/>
+          <w:b/>
+          <w:bCs/>
+          <w:sz w:val="24"/>
+          <w:szCs w:val="24"/>
+          <w:lang w:val="es-CO"/>
+        </w:rPr>
+        <w:t xml:space="preserve">TABLA </w:t>
+      </w:r>
+      <w:r>
+        <w:rPr>
+          <w:rFonts w:ascii="Times New Roman" w:hAnsi="Times New Roman" w:cs="Times New Roman"/>
+          <w:b/>
+          <w:bCs/>
+          <w:sz w:val="24"/>
+          <w:szCs w:val="24"/>
+          <w:lang w:val="es-CO"/>
+        </w:rPr>
+        <w:t>2</w:t>
+      </w:r>
+      <w:r>
+        <w:rPr>
+          <w:rFonts w:ascii="Times New Roman" w:hAnsi="Times New Roman" w:cs="Times New Roman"/>
+          <w:b/>
+          <w:bCs/>
+          <w:sz w:val="24"/>
+          <w:szCs w:val="24"/>
+          <w:lang w:val="es-CO"/>
+        </w:rPr>
+        <w:t xml:space="preserve"> – </w:t>
+      </w:r>
+      <w:r>
+        <w:rPr>
+          <w:rFonts w:ascii="Times New Roman" w:hAnsi="Times New Roman" w:cs="Times New Roman"/>
+          <w:b/>
+          <w:bCs/>
+          <w:sz w:val="24"/>
+          <w:szCs w:val="24"/>
+          <w:lang w:val="es-CO"/>
+        </w:rPr>
+        <w:t>INFLUENCIAS Y DESCRIPCIONES DEL PROYECTO</w:t>
+      </w:r>
     </w:p>
     <w:tbl>
       <w:tblPr>
@@ -1050,11 +1094,57 @@
         <w:ind w:right="720"/>
         <w:rPr>
           <w:rFonts w:ascii="Times New Roman" w:hAnsi="Times New Roman" w:cs="Times New Roman"/>
-          <w:sz w:val="24"/>
-          <w:szCs w:val="24"/>
-          <w:lang w:val="es-CO"/>
-        </w:rPr>
-      </w:pPr>
+          <w:b/>
+          <w:bCs/>
+          <w:sz w:val="24"/>
+          <w:szCs w:val="24"/>
+          <w:lang w:val="es-CO"/>
+        </w:rPr>
+      </w:pPr>
+      <w:r>
+        <w:rPr>
+          <w:rFonts w:ascii="Times New Roman" w:hAnsi="Times New Roman" w:cs="Times New Roman"/>
+          <w:b/>
+          <w:bCs/>
+          <w:sz w:val="24"/>
+          <w:szCs w:val="24"/>
+          <w:lang w:val="es-CO"/>
+        </w:rPr>
+        <w:t xml:space="preserve">TABLA </w:t>
+      </w:r>
+      <w:r>
+        <w:rPr>
+          <w:rFonts w:ascii="Times New Roman" w:hAnsi="Times New Roman" w:cs="Times New Roman"/>
+          <w:b/>
+          <w:bCs/>
+          <w:sz w:val="24"/>
+          <w:szCs w:val="24"/>
+          <w:lang w:val="es-CO"/>
+        </w:rPr>
+        <w:t>3</w:t>
+      </w:r>
+      <w:r>
+        <w:rPr>
+          <w:rFonts w:ascii="Times New Roman" w:hAnsi="Times New Roman" w:cs="Times New Roman"/>
+          <w:b/>
+          <w:bCs/>
+          <w:sz w:val="24"/>
+          <w:szCs w:val="24"/>
+          <w:lang w:val="es-CO"/>
+        </w:rPr>
+        <w:t xml:space="preserve"> – </w:t>
+      </w:r>
+      <w:r>
+        <w:rPr>
+          <w:rFonts w:ascii="Times New Roman" w:hAnsi="Times New Roman" w:cs="Times New Roman"/>
+          <w:b/>
+          <w:bCs/>
+          <w:sz w:val="24"/>
+          <w:szCs w:val="24"/>
+          <w:lang w:val="es-CO"/>
+        </w:rPr>
+        <w:t>JUGABILIDAD Y MECÁNICAS</w:t>
+      </w:r>
     </w:p>
     <w:tbl>
       <w:tblPr>
@@ -1326,6 +1416,64 @@
         </w:rPr>
       </w:pPr>
     </w:p>
+    <w:p>
+      <w:pPr>
+        <w:spacing w:after="0"/>
+        <w:ind w:right="720"/>
+        <w:rPr>
+          <w:rFonts w:ascii="Times New Roman" w:hAnsi="Times New Roman" w:cs="Times New Roman"/>
+          <w:b/>
+          <w:bCs/>
+          <w:sz w:val="24"/>
+          <w:szCs w:val="24"/>
+          <w:lang w:val="es-CO"/>
+        </w:rPr>
+      </w:pPr>
+      <w:r>
+        <w:rPr>
+          <w:rFonts w:ascii="Times New Roman" w:hAnsi="Times New Roman" w:cs="Times New Roman"/>
+          <w:b/>
+          <w:bCs/>
+          <w:sz w:val="24"/>
+          <w:szCs w:val="24"/>
+          <w:lang w:val="es-CO"/>
+        </w:rPr>
+        <w:t xml:space="preserve">TABLA </w:t>
+      </w:r>
+      <w:r>
+        <w:rPr>
+          <w:rFonts w:ascii="Times New Roman" w:hAnsi="Times New Roman" w:cs="Times New Roman"/>
+          <w:b/>
+          <w:bCs/>
+          <w:sz w:val="24"/>
+          <w:szCs w:val="24"/>
+          <w:lang w:val="es-CO"/>
+        </w:rPr>
+        <w:t>4</w:t>
+      </w:r>
+      <w:r>
+        <w:rPr>
+          <w:rFonts w:ascii="Times New Roman" w:hAnsi="Times New Roman" w:cs="Times New Roman"/>
+          <w:b/>
+          <w:bCs/>
+          <w:sz w:val="24"/>
+          <w:szCs w:val="24"/>
+          <w:lang w:val="es-CO"/>
+        </w:rPr>
+        <w:t xml:space="preserve"> – </w:t>
+      </w:r>
+      <w:r>
+        <w:rPr>
+          <w:rFonts w:ascii="Times New Roman" w:hAnsi="Times New Roman" w:cs="Times New Roman"/>
+          <w:b/>
+          <w:bCs/>
+          <w:sz w:val="24"/>
+          <w:szCs w:val="24"/>
+          <w:lang w:val="es-CO"/>
+        </w:rPr>
+        <w:t>MATERIAL MULTIMEDIA Y RECURSOS NECESARIOS</w:t>
+      </w:r>
+    </w:p>
     <w:tbl>
       <w:tblPr>
         <w:tblStyle w:val="Tablaconcuadrcula"/>
@@ -1402,29 +1550,6 @@
               </w:rPr>
               <w:t>2D</w:t>
             </w:r>
-          </w:p>
-        </w:tc>
-      </w:tr>
-      <w:tr>
-        <w:tc>
-          <w:tcPr>
-            <w:tcW w:w="9350" w:type="dxa"/>
-          </w:tcPr>
-          <w:p>
-            <w:pPr>
-              <w:pStyle w:val="Prrafodelista"/>
-              <w:numPr>
-                <w:ilvl w:val="0"/>
-                <w:numId w:val="4"/>
-              </w:numPr>
-              <w:spacing w:line="480" w:lineRule="auto"/>
-              <w:rPr>
-                <w:rFonts w:ascii="Times New Roman" w:hAnsi="Times New Roman" w:cs="Times New Roman"/>
-                <w:sz w:val="24"/>
-                <w:szCs w:val="24"/>
-                <w:lang w:val="es-CO"/>
-              </w:rPr>
-            </w:pPr>
             <w:r>
               <w:rPr>
                 <w:rFonts w:ascii="Times New Roman" w:hAnsi="Times New Roman" w:cs="Times New Roman"/>
@@ -1432,7 +1557,7 @@
                 <w:szCs w:val="24"/>
                 <w:lang w:val="es-CO"/>
               </w:rPr>
-              <w:t>Sonido</w:t>
+              <w:t xml:space="preserve"> – Pixel Art</w:t>
             </w:r>
           </w:p>
         </w:tc>
@@ -1464,7 +1589,7 @@
                 <w:szCs w:val="24"/>
                 <w:lang w:val="es-CO"/>
               </w:rPr>
-              <w:t>C</w:t>
+              <w:t>Sonido</w:t>
             </w:r>
             <w:r>
               <w:rPr>
@@ -1473,16 +1598,7 @@
                 <w:szCs w:val="24"/>
                 <w:lang w:val="es-CO"/>
               </w:rPr>
-              <w:t>ó</w:t>
-            </w:r>
-            <w:r>
-              <w:rPr>
-                <w:rFonts w:ascii="Times New Roman" w:hAnsi="Times New Roman" w:cs="Times New Roman"/>
-                <w:sz w:val="24"/>
-                <w:szCs w:val="24"/>
-                <w:lang w:val="es-CO"/>
-              </w:rPr>
-              <w:t>digo</w:t>
+              <w:t xml:space="preserve"> – Retro</w:t>
             </w:r>
           </w:p>
         </w:tc>
@@ -1514,7 +1630,115 @@
                 <w:szCs w:val="24"/>
                 <w:lang w:val="es-CO"/>
               </w:rPr>
+              <w:t>C</w:t>
+            </w:r>
+            <w:r>
+              <w:rPr>
+                <w:rFonts w:ascii="Times New Roman" w:hAnsi="Times New Roman" w:cs="Times New Roman"/>
+                <w:sz w:val="24"/>
+                <w:szCs w:val="24"/>
+                <w:lang w:val="es-CO"/>
+              </w:rPr>
+              <w:t>ó</w:t>
+            </w:r>
+            <w:r>
+              <w:rPr>
+                <w:rFonts w:ascii="Times New Roman" w:hAnsi="Times New Roman" w:cs="Times New Roman"/>
+                <w:sz w:val="24"/>
+                <w:szCs w:val="24"/>
+                <w:lang w:val="es-CO"/>
+              </w:rPr>
+              <w:t>digo</w:t>
+            </w:r>
+            <w:r>
+              <w:rPr>
+                <w:rFonts w:ascii="Times New Roman" w:hAnsi="Times New Roman" w:cs="Times New Roman"/>
+                <w:sz w:val="24"/>
+                <w:szCs w:val="24"/>
+                <w:lang w:val="es-CO"/>
+              </w:rPr>
+              <w:t xml:space="preserve"> – GML &amp; el Motor </w:t>
+            </w:r>
+            <w:proofErr w:type="spellStart"/>
+            <w:r>
+              <w:rPr>
+                <w:rFonts w:ascii="Times New Roman" w:hAnsi="Times New Roman" w:cs="Times New Roman"/>
+                <w:sz w:val="24"/>
+                <w:szCs w:val="24"/>
+                <w:lang w:val="es-CO"/>
+              </w:rPr>
+              <w:t>Flicky</w:t>
+            </w:r>
+            <w:proofErr w:type="spellEnd"/>
+            <w:r>
+              <w:rPr>
+                <w:rFonts w:ascii="Times New Roman" w:hAnsi="Times New Roman" w:cs="Times New Roman"/>
+                <w:sz w:val="24"/>
+                <w:szCs w:val="24"/>
+                <w:lang w:val="es-CO"/>
+              </w:rPr>
+              <w:t xml:space="preserve"> </w:t>
+            </w:r>
+            <w:proofErr w:type="spellStart"/>
+            <w:r>
+              <w:rPr>
+                <w:rFonts w:ascii="Times New Roman" w:hAnsi="Times New Roman" w:cs="Times New Roman"/>
+                <w:sz w:val="24"/>
+                <w:szCs w:val="24"/>
+                <w:lang w:val="es-CO"/>
+              </w:rPr>
+              <w:t>Engine</w:t>
+            </w:r>
+            <w:proofErr w:type="spellEnd"/>
+            <w:r>
+              <w:rPr>
+                <w:rFonts w:ascii="Times New Roman" w:hAnsi="Times New Roman" w:cs="Times New Roman"/>
+                <w:sz w:val="24"/>
+                <w:szCs w:val="24"/>
+                <w:lang w:val="es-CO"/>
+              </w:rPr>
+              <w:t xml:space="preserve"> 8</w:t>
+            </w:r>
+          </w:p>
+        </w:tc>
+      </w:tr>
+      <w:tr>
+        <w:tc>
+          <w:tcPr>
+            <w:tcW w:w="9350" w:type="dxa"/>
+          </w:tcPr>
+          <w:p>
+            <w:pPr>
+              <w:pStyle w:val="Prrafodelista"/>
+              <w:numPr>
+                <w:ilvl w:val="0"/>
+                <w:numId w:val="4"/>
+              </w:numPr>
+              <w:spacing w:line="480" w:lineRule="auto"/>
+              <w:rPr>
+                <w:rFonts w:ascii="Times New Roman" w:hAnsi="Times New Roman" w:cs="Times New Roman"/>
+                <w:sz w:val="24"/>
+                <w:szCs w:val="24"/>
+                <w:lang w:val="es-CO"/>
+              </w:rPr>
+            </w:pPr>
+            <w:r>
+              <w:rPr>
+                <w:rFonts w:ascii="Times New Roman" w:hAnsi="Times New Roman" w:cs="Times New Roman"/>
+                <w:sz w:val="24"/>
+                <w:szCs w:val="24"/>
+                <w:lang w:val="es-CO"/>
+              </w:rPr>
               <w:t>Animación</w:t>
+            </w:r>
+            <w:r>
+              <w:rPr>
+                <w:rFonts w:ascii="Times New Roman" w:hAnsi="Times New Roman" w:cs="Times New Roman"/>
+                <w:sz w:val="24"/>
+                <w:szCs w:val="24"/>
+                <w:lang w:val="es-CO"/>
+              </w:rPr>
+              <w:t xml:space="preserve"> – Escenas de transición con el mismo motor del juego</w:t>
             </w:r>
           </w:p>
         </w:tc>
@@ -1543,6 +1767,64 @@
           <w:lang w:val="es-CO"/>
         </w:rPr>
       </w:pPr>
+    </w:p>
+    <w:p>
+      <w:pPr>
+        <w:spacing w:after="0"/>
+        <w:ind w:right="720"/>
+        <w:rPr>
+          <w:rFonts w:ascii="Times New Roman" w:hAnsi="Times New Roman" w:cs="Times New Roman"/>
+          <w:b/>
+          <w:bCs/>
+          <w:sz w:val="24"/>
+          <w:szCs w:val="24"/>
+          <w:lang w:val="es-CO"/>
+        </w:rPr>
+      </w:pPr>
+      <w:r>
+        <w:rPr>
+          <w:rFonts w:ascii="Times New Roman" w:hAnsi="Times New Roman" w:cs="Times New Roman"/>
+          <w:b/>
+          <w:bCs/>
+          <w:sz w:val="24"/>
+          <w:szCs w:val="24"/>
+          <w:lang w:val="es-CO"/>
+        </w:rPr>
+        <w:t xml:space="preserve">TABLA </w:t>
+      </w:r>
+      <w:r>
+        <w:rPr>
+          <w:rFonts w:ascii="Times New Roman" w:hAnsi="Times New Roman" w:cs="Times New Roman"/>
+          <w:b/>
+          <w:bCs/>
+          <w:sz w:val="24"/>
+          <w:szCs w:val="24"/>
+          <w:lang w:val="es-CO"/>
+        </w:rPr>
+        <w:t>5</w:t>
+      </w:r>
+      <w:r>
+        <w:rPr>
+          <w:rFonts w:ascii="Times New Roman" w:hAnsi="Times New Roman" w:cs="Times New Roman"/>
+          <w:b/>
+          <w:bCs/>
+          <w:sz w:val="24"/>
+          <w:szCs w:val="24"/>
+          <w:lang w:val="es-CO"/>
+        </w:rPr>
+        <w:t xml:space="preserve"> – </w:t>
+      </w:r>
+      <w:r>
+        <w:rPr>
+          <w:rFonts w:ascii="Times New Roman" w:hAnsi="Times New Roman" w:cs="Times New Roman"/>
+          <w:b/>
+          <w:bCs/>
+          <w:sz w:val="24"/>
+          <w:szCs w:val="24"/>
+          <w:lang w:val="es-CO"/>
+        </w:rPr>
+        <w:t>VERSIONES DEL PROYECTO</w:t>
+      </w:r>
     </w:p>
     <w:tbl>
       <w:tblPr>
@@ -2152,16 +2434,7 @@
           <w:szCs w:val="24"/>
           <w:lang w:val="es-CO"/>
         </w:rPr>
-        <w:t xml:space="preserve"> del juego</w:t>
-      </w:r>
-      <w:r>
-        <w:rPr>
-          <w:rFonts w:ascii="Times New Roman" w:hAnsi="Times New Roman" w:cs="Times New Roman"/>
-          <w:sz w:val="24"/>
-          <w:szCs w:val="24"/>
-          <w:lang w:val="es-CO"/>
-        </w:rPr>
-        <w:t xml:space="preserve"> es </w:t>
+        <w:t xml:space="preserve"> del juego es </w:t>
       </w:r>
       <w:r>
         <w:rPr>
@@ -2604,6 +2877,707 @@
         </w:rPr>
         <w:t>, Super Mario 64, Sonic Advance, Donkey Kong Country.</w:t>
       </w:r>
+    </w:p>
+    <w:p>
+      <w:pPr>
+        <w:spacing w:after="0"/>
+        <w:ind w:right="720"/>
+        <w:jc w:val="center"/>
+        <w:rPr>
+          <w:rFonts w:ascii="Times New Roman" w:hAnsi="Times New Roman" w:cs="Times New Roman"/>
+          <w:b/>
+          <w:bCs/>
+          <w:sz w:val="24"/>
+          <w:szCs w:val="24"/>
+          <w:lang w:val="es-CO"/>
+        </w:rPr>
+      </w:pPr>
+      <w:r>
+        <w:rPr>
+          <w:rFonts w:ascii="Times New Roman" w:hAnsi="Times New Roman" w:cs="Times New Roman"/>
+          <w:b/>
+          <w:bCs/>
+          <w:sz w:val="24"/>
+          <w:szCs w:val="24"/>
+          <w:lang w:val="es-CO"/>
+        </w:rPr>
+        <w:lastRenderedPageBreak/>
+        <w:t>INFLUENCIAS</w:t>
+      </w:r>
+    </w:p>
+    <w:p>
+      <w:pPr>
+        <w:spacing w:after="0"/>
+        <w:ind w:right="720"/>
+        <w:rPr>
+          <w:rFonts w:ascii="Times New Roman" w:hAnsi="Times New Roman" w:cs="Times New Roman"/>
+          <w:b/>
+          <w:bCs/>
+          <w:i/>
+          <w:iCs/>
+          <w:sz w:val="24"/>
+          <w:szCs w:val="24"/>
+          <w:lang w:val="es-CO"/>
+        </w:rPr>
+      </w:pPr>
+    </w:p>
+    <w:p>
+      <w:pPr>
+        <w:pStyle w:val="Prrafodelista"/>
+        <w:numPr>
+          <w:ilvl w:val="0"/>
+          <w:numId w:val="2"/>
+        </w:numPr>
+        <w:spacing w:after="0"/>
+        <w:ind w:right="720"/>
+        <w:rPr>
+          <w:rFonts w:ascii="Times New Roman" w:hAnsi="Times New Roman" w:cs="Times New Roman"/>
+          <w:sz w:val="24"/>
+          <w:szCs w:val="24"/>
+        </w:rPr>
+      </w:pPr>
+      <w:r>
+        <w:rPr>
+          <w:rFonts w:ascii="Times New Roman" w:hAnsi="Times New Roman" w:cs="Times New Roman"/>
+          <w:b/>
+          <w:bCs/>
+          <w:i/>
+          <w:iCs/>
+          <w:sz w:val="24"/>
+          <w:szCs w:val="24"/>
+        </w:rPr>
+        <w:t>Pitch</w:t>
+      </w:r>
+      <w:r>
+        <w:rPr>
+          <w:rFonts w:ascii="Times New Roman" w:hAnsi="Times New Roman" w:cs="Times New Roman"/>
+          <w:sz w:val="24"/>
+          <w:szCs w:val="24"/>
+        </w:rPr>
+        <w:t xml:space="preserve"> </w:t>
+      </w:r>
+      <w:r>
+        <w:rPr>
+          <w:rFonts w:ascii="Times New Roman" w:hAnsi="Times New Roman" w:cs="Times New Roman"/>
+          <w:sz w:val="24"/>
+          <w:szCs w:val="24"/>
+        </w:rPr>
+        <w:t>Un fangame</w:t>
+      </w:r>
+      <w:r>
+        <w:rPr>
+          <w:rFonts w:ascii="Times New Roman" w:hAnsi="Times New Roman" w:cs="Times New Roman"/>
+          <w:sz w:val="24"/>
+          <w:szCs w:val="24"/>
+        </w:rPr>
+        <w:t xml:space="preserve"> donde los héroes se aliarán con el </w:t>
+      </w:r>
+      <w:r>
+        <w:rPr>
+          <w:rFonts w:ascii="Times New Roman" w:hAnsi="Times New Roman" w:cs="Times New Roman"/>
+          <w:sz w:val="24"/>
+          <w:szCs w:val="24"/>
+        </w:rPr>
+        <w:t>villano por un bien común.</w:t>
+      </w:r>
+    </w:p>
+    <w:p>
+      <w:pPr>
+        <w:pStyle w:val="Prrafodelista"/>
+        <w:numPr>
+          <w:ilvl w:val="0"/>
+          <w:numId w:val="2"/>
+        </w:numPr>
+        <w:spacing w:after="0"/>
+        <w:ind w:right="720"/>
+        <w:rPr>
+          <w:rFonts w:ascii="Times New Roman" w:hAnsi="Times New Roman" w:cs="Times New Roman"/>
+          <w:sz w:val="24"/>
+          <w:szCs w:val="24"/>
+        </w:rPr>
+      </w:pPr>
+      <w:r>
+        <w:rPr>
+          <w:rFonts w:ascii="Times New Roman" w:hAnsi="Times New Roman" w:cs="Times New Roman"/>
+          <w:b/>
+          <w:bCs/>
+          <w:i/>
+          <w:iCs/>
+          <w:sz w:val="24"/>
+          <w:szCs w:val="24"/>
+        </w:rPr>
+        <w:t xml:space="preserve">Descripción Breve, </w:t>
+      </w:r>
+      <w:r>
+        <w:rPr>
+          <w:rFonts w:ascii="Times New Roman" w:hAnsi="Times New Roman" w:cs="Times New Roman"/>
+          <w:sz w:val="24"/>
+          <w:szCs w:val="24"/>
+        </w:rPr>
+        <w:t>un fangame</w:t>
+      </w:r>
+      <w:r>
+        <w:rPr>
+          <w:rFonts w:ascii="Times New Roman" w:hAnsi="Times New Roman" w:cs="Times New Roman"/>
+          <w:sz w:val="24"/>
+          <w:szCs w:val="24"/>
+        </w:rPr>
+        <w:t xml:space="preserve"> clásico con elementos modernos para </w:t>
+      </w:r>
+      <w:r>
+        <w:rPr>
+          <w:rFonts w:ascii="Times New Roman" w:hAnsi="Times New Roman" w:cs="Times New Roman"/>
+          <w:sz w:val="24"/>
+          <w:szCs w:val="24"/>
+        </w:rPr>
+        <w:t xml:space="preserve">conseguir una </w:t>
+      </w:r>
+      <w:r>
+        <w:rPr>
+          <w:rFonts w:ascii="Times New Roman" w:hAnsi="Times New Roman" w:cs="Times New Roman"/>
+          <w:sz w:val="24"/>
+          <w:szCs w:val="24"/>
+        </w:rPr>
+        <w:t>experiencia diferente y gratificante de controlar, con 5 personaje</w:t>
+      </w:r>
+      <w:r>
+        <w:rPr>
+          <w:rFonts w:ascii="Times New Roman" w:hAnsi="Times New Roman" w:cs="Times New Roman"/>
+          <w:sz w:val="24"/>
+          <w:szCs w:val="24"/>
+        </w:rPr>
+        <w:t>s con distintas habilidades para enfrentar los mismos niveles y coleccionar diferentes objetos para el progreso de la aventura.</w:t>
+      </w:r>
+    </w:p>
+    <w:p>
+      <w:pPr>
+        <w:pStyle w:val="Prrafodelista"/>
+        <w:numPr>
+          <w:ilvl w:val="0"/>
+          <w:numId w:val="2"/>
+        </w:numPr>
+        <w:spacing w:after="0"/>
+        <w:ind w:right="720"/>
+        <w:rPr>
+          <w:rFonts w:ascii="Times New Roman" w:hAnsi="Times New Roman" w:cs="Times New Roman"/>
+          <w:sz w:val="24"/>
+          <w:szCs w:val="24"/>
+        </w:rPr>
+      </w:pPr>
+      <w:r>
+        <w:rPr>
+          <w:rFonts w:ascii="Times New Roman" w:hAnsi="Times New Roman" w:cs="Times New Roman"/>
+          <w:b/>
+          <w:bCs/>
+          <w:i/>
+          <w:iCs/>
+          <w:sz w:val="24"/>
+          <w:szCs w:val="24"/>
+        </w:rPr>
+        <w:t>Descripción Detallada</w:t>
+      </w:r>
+      <w:r>
+        <w:rPr>
+          <w:rFonts w:ascii="Times New Roman" w:hAnsi="Times New Roman" w:cs="Times New Roman"/>
+          <w:b/>
+          <w:bCs/>
+          <w:i/>
+          <w:iCs/>
+          <w:sz w:val="24"/>
+          <w:szCs w:val="24"/>
+        </w:rPr>
+        <w:t xml:space="preserve">, </w:t>
+      </w:r>
+      <w:r>
+        <w:rPr>
+          <w:rFonts w:ascii="Times New Roman" w:hAnsi="Times New Roman" w:cs="Times New Roman"/>
+          <w:sz w:val="24"/>
+          <w:szCs w:val="24"/>
+        </w:rPr>
+        <w:t xml:space="preserve">El videojuego tomará lugar en </w:t>
+      </w:r>
+      <w:r>
+        <w:rPr>
+          <w:rFonts w:ascii="Times New Roman" w:hAnsi="Times New Roman" w:cs="Times New Roman"/>
+          <w:sz w:val="24"/>
+          <w:szCs w:val="24"/>
+        </w:rPr>
+        <w:t>el imperio d</w:t>
+      </w:r>
+      <w:r>
+        <w:rPr>
+          <w:rFonts w:ascii="Times New Roman" w:hAnsi="Times New Roman" w:cs="Times New Roman"/>
+          <w:sz w:val="24"/>
+          <w:szCs w:val="24"/>
+        </w:rPr>
+        <w:t>e EGGMAN</w:t>
+      </w:r>
+      <w:r>
+        <w:rPr>
+          <w:rFonts w:ascii="Times New Roman" w:hAnsi="Times New Roman" w:cs="Times New Roman"/>
+          <w:sz w:val="24"/>
+          <w:szCs w:val="24"/>
+        </w:rPr>
+        <w:t>,</w:t>
+      </w:r>
+      <w:r>
+        <w:rPr>
+          <w:rFonts w:ascii="Times New Roman" w:hAnsi="Times New Roman" w:cs="Times New Roman"/>
+          <w:sz w:val="24"/>
+          <w:szCs w:val="24"/>
+        </w:rPr>
+        <w:t xml:space="preserve"> donde </w:t>
+      </w:r>
+      <w:proofErr w:type="gramStart"/>
+      <w:r>
+        <w:rPr>
+          <w:rFonts w:ascii="Times New Roman" w:hAnsi="Times New Roman" w:cs="Times New Roman"/>
+          <w:sz w:val="24"/>
+          <w:szCs w:val="24"/>
+        </w:rPr>
+        <w:t>habrán</w:t>
+      </w:r>
+      <w:proofErr w:type="gramEnd"/>
+      <w:r>
+        <w:rPr>
+          <w:rFonts w:ascii="Times New Roman" w:hAnsi="Times New Roman" w:cs="Times New Roman"/>
+          <w:sz w:val="24"/>
+          <w:szCs w:val="24"/>
+        </w:rPr>
+        <w:t xml:space="preserve"> diferentes portales que nos dirigirán a diferentes </w:t>
+      </w:r>
+      <w:r>
+        <w:rPr>
+          <w:rFonts w:ascii="Times New Roman" w:hAnsi="Times New Roman" w:cs="Times New Roman"/>
+          <w:sz w:val="24"/>
+          <w:szCs w:val="24"/>
+        </w:rPr>
+        <w:t>zonas</w:t>
+      </w:r>
+      <w:r>
+        <w:rPr>
+          <w:rFonts w:ascii="Times New Roman" w:hAnsi="Times New Roman" w:cs="Times New Roman"/>
+          <w:sz w:val="24"/>
+          <w:szCs w:val="24"/>
+        </w:rPr>
+        <w:t xml:space="preserve"> con el objetivo de recolectar</w:t>
+      </w:r>
+      <w:r>
+        <w:rPr>
+          <w:rFonts w:ascii="Times New Roman" w:hAnsi="Times New Roman" w:cs="Times New Roman"/>
+          <w:sz w:val="24"/>
+          <w:szCs w:val="24"/>
+        </w:rPr>
+        <w:t xml:space="preserve"> diferentes objetos,</w:t>
+      </w:r>
+      <w:r>
+        <w:rPr>
+          <w:rFonts w:ascii="Times New Roman" w:hAnsi="Times New Roman" w:cs="Times New Roman"/>
+          <w:sz w:val="24"/>
+          <w:szCs w:val="24"/>
+        </w:rPr>
+        <w:t xml:space="preserve"> con los cuales</w:t>
+      </w:r>
+      <w:r>
+        <w:rPr>
+          <w:rFonts w:ascii="Times New Roman" w:hAnsi="Times New Roman" w:cs="Times New Roman"/>
+          <w:sz w:val="24"/>
+          <w:szCs w:val="24"/>
+        </w:rPr>
+        <w:t xml:space="preserve"> no solo progresaremos dentro de la aventura, sino que</w:t>
+      </w:r>
+      <w:r>
+        <w:rPr>
+          <w:rFonts w:ascii="Times New Roman" w:hAnsi="Times New Roman" w:cs="Times New Roman"/>
+          <w:sz w:val="24"/>
+          <w:szCs w:val="24"/>
+        </w:rPr>
+        <w:t xml:space="preserve"> </w:t>
+      </w:r>
+      <w:r>
+        <w:rPr>
+          <w:rFonts w:ascii="Times New Roman" w:hAnsi="Times New Roman" w:cs="Times New Roman"/>
+          <w:sz w:val="24"/>
+          <w:szCs w:val="24"/>
+        </w:rPr>
+        <w:t xml:space="preserve">enfrentaremos una </w:t>
+      </w:r>
+      <w:r>
+        <w:rPr>
+          <w:rFonts w:ascii="Times New Roman" w:hAnsi="Times New Roman" w:cs="Times New Roman"/>
+          <w:sz w:val="24"/>
+          <w:szCs w:val="24"/>
+        </w:rPr>
+        <w:t xml:space="preserve">criatura </w:t>
+      </w:r>
+      <w:r>
+        <w:rPr>
+          <w:rFonts w:ascii="Times New Roman" w:hAnsi="Times New Roman" w:cs="Times New Roman"/>
+          <w:sz w:val="24"/>
+          <w:szCs w:val="24"/>
+        </w:rPr>
+        <w:t>que</w:t>
+      </w:r>
+      <w:r>
+        <w:rPr>
+          <w:rFonts w:ascii="Times New Roman" w:hAnsi="Times New Roman" w:cs="Times New Roman"/>
+          <w:sz w:val="24"/>
+          <w:szCs w:val="24"/>
+        </w:rPr>
+        <w:t xml:space="preserve"> pone en peligro</w:t>
+      </w:r>
+      <w:r>
+        <w:rPr>
+          <w:rFonts w:ascii="Times New Roman" w:hAnsi="Times New Roman" w:cs="Times New Roman"/>
+          <w:sz w:val="24"/>
+          <w:szCs w:val="24"/>
+        </w:rPr>
+        <w:t xml:space="preserve"> </w:t>
+      </w:r>
+      <w:r>
+        <w:rPr>
+          <w:rFonts w:ascii="Times New Roman" w:hAnsi="Times New Roman" w:cs="Times New Roman"/>
+          <w:sz w:val="24"/>
+          <w:szCs w:val="24"/>
+        </w:rPr>
+        <w:t>los planes de</w:t>
+      </w:r>
+      <w:r>
+        <w:rPr>
+          <w:rFonts w:ascii="Times New Roman" w:hAnsi="Times New Roman" w:cs="Times New Roman"/>
+          <w:sz w:val="24"/>
+          <w:szCs w:val="24"/>
+        </w:rPr>
+        <w:t>l mismísimo</w:t>
+      </w:r>
+      <w:r>
+        <w:rPr>
+          <w:rFonts w:ascii="Times New Roman" w:hAnsi="Times New Roman" w:cs="Times New Roman"/>
+          <w:sz w:val="24"/>
+          <w:szCs w:val="24"/>
+        </w:rPr>
+        <w:t xml:space="preserve"> EGGMAN</w:t>
+      </w:r>
+      <w:r>
+        <w:rPr>
+          <w:rFonts w:ascii="Times New Roman" w:hAnsi="Times New Roman" w:cs="Times New Roman"/>
+          <w:sz w:val="24"/>
+          <w:szCs w:val="24"/>
+        </w:rPr>
+        <w:t xml:space="preserve">, por lo que estaremos forzados </w:t>
+      </w:r>
+      <w:r>
+        <w:rPr>
+          <w:rFonts w:ascii="Times New Roman" w:hAnsi="Times New Roman" w:cs="Times New Roman"/>
+          <w:sz w:val="24"/>
+          <w:szCs w:val="24"/>
+        </w:rPr>
+        <w:t xml:space="preserve">a formar una </w:t>
+      </w:r>
+      <w:r>
+        <w:rPr>
+          <w:rFonts w:ascii="Times New Roman" w:hAnsi="Times New Roman" w:cs="Times New Roman"/>
+          <w:sz w:val="24"/>
+          <w:szCs w:val="24"/>
+        </w:rPr>
+        <w:t>alianza con</w:t>
+      </w:r>
+      <w:r>
+        <w:rPr>
+          <w:rFonts w:ascii="Times New Roman" w:hAnsi="Times New Roman" w:cs="Times New Roman"/>
+          <w:sz w:val="24"/>
+          <w:szCs w:val="24"/>
+        </w:rPr>
+        <w:t xml:space="preserve"> EGGMAN </w:t>
+      </w:r>
+      <w:r>
+        <w:rPr>
+          <w:rFonts w:ascii="Times New Roman" w:hAnsi="Times New Roman" w:cs="Times New Roman"/>
+          <w:sz w:val="24"/>
+          <w:szCs w:val="24"/>
+        </w:rPr>
+        <w:t>por un objetivo en común</w:t>
+      </w:r>
+      <w:r>
+        <w:rPr>
+          <w:rFonts w:ascii="Times New Roman" w:hAnsi="Times New Roman" w:cs="Times New Roman"/>
+          <w:sz w:val="24"/>
+          <w:szCs w:val="24"/>
+        </w:rPr>
+        <w:t>, pero con diferentes intenciones.</w:t>
+      </w:r>
+    </w:p>
+    <w:p>
+      <w:pPr>
+        <w:pStyle w:val="Prrafodelista"/>
+        <w:numPr>
+          <w:ilvl w:val="0"/>
+          <w:numId w:val="2"/>
+        </w:numPr>
+        <w:spacing w:after="0"/>
+        <w:ind w:right="720"/>
+        <w:rPr>
+          <w:rFonts w:ascii="Times New Roman" w:hAnsi="Times New Roman" w:cs="Times New Roman"/>
+          <w:sz w:val="24"/>
+          <w:szCs w:val="24"/>
+        </w:rPr>
+      </w:pPr>
+      <w:r>
+        <w:rPr>
+          <w:rFonts w:ascii="Times New Roman" w:hAnsi="Times New Roman" w:cs="Times New Roman"/>
+          <w:b/>
+          <w:bCs/>
+          <w:i/>
+          <w:iCs/>
+          <w:sz w:val="24"/>
+          <w:szCs w:val="24"/>
+        </w:rPr>
+        <w:t xml:space="preserve">Mecánicas Únicas, </w:t>
+      </w:r>
+      <w:r>
+        <w:rPr>
+          <w:rFonts w:ascii="Times New Roman" w:hAnsi="Times New Roman" w:cs="Times New Roman"/>
+          <w:sz w:val="24"/>
+          <w:szCs w:val="24"/>
+        </w:rPr>
+        <w:t xml:space="preserve">Al combinar elementos modernos con elementos clásicos se obtiene un híbrido de ambas fórmulas que ofrece mecánicas que los </w:t>
+      </w:r>
+      <w:proofErr w:type="spellStart"/>
+      <w:r>
+        <w:rPr>
+          <w:rFonts w:ascii="Times New Roman" w:hAnsi="Times New Roman" w:cs="Times New Roman"/>
+          <w:sz w:val="24"/>
+          <w:szCs w:val="24"/>
+        </w:rPr>
+        <w:t>Sonics</w:t>
+      </w:r>
+      <w:proofErr w:type="spellEnd"/>
+      <w:r>
+        <w:rPr>
+          <w:rFonts w:ascii="Times New Roman" w:hAnsi="Times New Roman" w:cs="Times New Roman"/>
+          <w:sz w:val="24"/>
+          <w:szCs w:val="24"/>
+        </w:rPr>
+        <w:t xml:space="preserve"> Clásicos convencionales no poseen, entre esas están – </w:t>
+      </w:r>
+      <w:r>
+        <w:rPr>
+          <w:rFonts w:ascii="Times New Roman" w:hAnsi="Times New Roman" w:cs="Times New Roman"/>
+          <w:sz w:val="24"/>
+          <w:szCs w:val="24"/>
+        </w:rPr>
+        <w:t xml:space="preserve">Coyote Time, </w:t>
+      </w:r>
+      <w:r>
+        <w:rPr>
+          <w:rFonts w:ascii="Times New Roman" w:hAnsi="Times New Roman" w:cs="Times New Roman"/>
+          <w:sz w:val="24"/>
+          <w:szCs w:val="24"/>
+        </w:rPr>
+        <w:t>Apilar enemigos de terreno, 3 Modos de Dificultad, Rebotar sobre pinchos</w:t>
+      </w:r>
+      <w:r>
+        <w:rPr>
+          <w:rFonts w:ascii="Times New Roman" w:hAnsi="Times New Roman" w:cs="Times New Roman"/>
+          <w:sz w:val="24"/>
+          <w:szCs w:val="24"/>
+        </w:rPr>
+        <w:t xml:space="preserve"> y lava</w:t>
+      </w:r>
+      <w:r>
+        <w:rPr>
+          <w:rFonts w:ascii="Times New Roman" w:hAnsi="Times New Roman" w:cs="Times New Roman"/>
+          <w:sz w:val="24"/>
+          <w:szCs w:val="24"/>
+        </w:rPr>
+        <w:t xml:space="preserve"> (</w:t>
+      </w:r>
+      <w:proofErr w:type="spellStart"/>
+      <w:r>
+        <w:rPr>
+          <w:rFonts w:ascii="Times New Roman" w:hAnsi="Times New Roman" w:cs="Times New Roman"/>
+          <w:sz w:val="24"/>
+          <w:szCs w:val="24"/>
+        </w:rPr>
+        <w:t>InstaShield</w:t>
+      </w:r>
+      <w:proofErr w:type="spellEnd"/>
+      <w:r>
+        <w:rPr>
+          <w:rFonts w:ascii="Times New Roman" w:hAnsi="Times New Roman" w:cs="Times New Roman"/>
+          <w:sz w:val="24"/>
+          <w:szCs w:val="24"/>
+        </w:rPr>
+        <w:t xml:space="preserve">), </w:t>
+      </w:r>
+      <w:r>
+        <w:rPr>
+          <w:rFonts w:ascii="Times New Roman" w:hAnsi="Times New Roman" w:cs="Times New Roman"/>
+          <w:sz w:val="24"/>
+          <w:szCs w:val="24"/>
+        </w:rPr>
+        <w:t xml:space="preserve">Nuevos Escudos (Viento, Piedra, Hielo), </w:t>
+      </w:r>
+      <w:proofErr w:type="spellStart"/>
+      <w:r>
+        <w:rPr>
+          <w:rFonts w:ascii="Times New Roman" w:hAnsi="Times New Roman" w:cs="Times New Roman"/>
+          <w:sz w:val="24"/>
+          <w:szCs w:val="24"/>
+        </w:rPr>
+        <w:t>Wisps</w:t>
+      </w:r>
+      <w:proofErr w:type="spellEnd"/>
+      <w:r>
+        <w:rPr>
+          <w:rFonts w:ascii="Times New Roman" w:hAnsi="Times New Roman" w:cs="Times New Roman"/>
+          <w:sz w:val="24"/>
+          <w:szCs w:val="24"/>
+        </w:rPr>
+        <w:t xml:space="preserve"> (Amarillo, Naranja, Rojo, Morado, Celeste),</w:t>
+      </w:r>
+      <w:r>
+        <w:rPr>
+          <w:rFonts w:ascii="Times New Roman" w:hAnsi="Times New Roman" w:cs="Times New Roman"/>
+          <w:sz w:val="24"/>
+          <w:szCs w:val="24"/>
+        </w:rPr>
+        <w:t xml:space="preserve"> Sistema de Rangos, Bola demoledora, </w:t>
+      </w:r>
+      <w:r>
+        <w:rPr>
+          <w:rFonts w:ascii="Times New Roman" w:hAnsi="Times New Roman" w:cs="Times New Roman"/>
+          <w:sz w:val="24"/>
+          <w:szCs w:val="24"/>
+        </w:rPr>
+        <w:t>Nada</w:t>
+      </w:r>
+      <w:r>
+        <w:rPr>
+          <w:rFonts w:ascii="Times New Roman" w:hAnsi="Times New Roman" w:cs="Times New Roman"/>
+          <w:sz w:val="24"/>
+          <w:szCs w:val="24"/>
+        </w:rPr>
+        <w:t>r (</w:t>
+      </w:r>
+      <w:proofErr w:type="spellStart"/>
+      <w:r>
+        <w:rPr>
+          <w:rFonts w:ascii="Times New Roman" w:hAnsi="Times New Roman" w:cs="Times New Roman"/>
+          <w:sz w:val="24"/>
+          <w:szCs w:val="24"/>
+        </w:rPr>
+        <w:t>Donkey</w:t>
+      </w:r>
+      <w:proofErr w:type="spellEnd"/>
+      <w:r>
+        <w:rPr>
+          <w:rFonts w:ascii="Times New Roman" w:hAnsi="Times New Roman" w:cs="Times New Roman"/>
+          <w:sz w:val="24"/>
+          <w:szCs w:val="24"/>
+        </w:rPr>
+        <w:t xml:space="preserve"> Kong Country)</w:t>
+      </w:r>
+      <w:r>
+        <w:rPr>
+          <w:rFonts w:ascii="Times New Roman" w:hAnsi="Times New Roman" w:cs="Times New Roman"/>
+          <w:sz w:val="24"/>
+          <w:szCs w:val="24"/>
+        </w:rPr>
+        <w:t xml:space="preserve">, Carrito Uber, Barras Horizontales </w:t>
+      </w:r>
+      <w:r>
+        <w:rPr>
+          <w:rFonts w:ascii="Times New Roman" w:hAnsi="Times New Roman" w:cs="Times New Roman"/>
+          <w:sz w:val="24"/>
+          <w:szCs w:val="24"/>
+        </w:rPr>
+        <w:t>(</w:t>
+      </w:r>
+      <w:proofErr w:type="spellStart"/>
+      <w:r>
+        <w:rPr>
+          <w:rFonts w:ascii="Times New Roman" w:hAnsi="Times New Roman" w:cs="Times New Roman"/>
+          <w:sz w:val="24"/>
+          <w:szCs w:val="24"/>
+        </w:rPr>
+        <w:t>Donkey</w:t>
+      </w:r>
+      <w:proofErr w:type="spellEnd"/>
+      <w:r>
+        <w:rPr>
+          <w:rFonts w:ascii="Times New Roman" w:hAnsi="Times New Roman" w:cs="Times New Roman"/>
+          <w:sz w:val="24"/>
+          <w:szCs w:val="24"/>
+        </w:rPr>
+        <w:t xml:space="preserve"> Kong Country)</w:t>
+      </w:r>
+      <w:r>
+        <w:rPr>
+          <w:rFonts w:ascii="Times New Roman" w:hAnsi="Times New Roman" w:cs="Times New Roman"/>
+          <w:sz w:val="24"/>
+          <w:szCs w:val="24"/>
+        </w:rPr>
+        <w:t>.</w:t>
+      </w:r>
+    </w:p>
+    <w:p>
+      <w:pPr>
+        <w:pStyle w:val="Prrafodelista"/>
+        <w:numPr>
+          <w:ilvl w:val="0"/>
+          <w:numId w:val="2"/>
+        </w:numPr>
+        <w:spacing w:after="0"/>
+        <w:ind w:right="720"/>
+        <w:rPr>
+          <w:rFonts w:ascii="Times New Roman" w:hAnsi="Times New Roman" w:cs="Times New Roman"/>
+          <w:sz w:val="24"/>
+          <w:szCs w:val="24"/>
+        </w:rPr>
+      </w:pPr>
+      <w:r>
+        <w:rPr>
+          <w:rFonts w:ascii="Times New Roman" w:hAnsi="Times New Roman" w:cs="Times New Roman"/>
+          <w:b/>
+          <w:bCs/>
+          <w:i/>
+          <w:iCs/>
+          <w:sz w:val="24"/>
+          <w:szCs w:val="24"/>
+        </w:rPr>
+        <w:t xml:space="preserve">Núcleo de Mecánicas, </w:t>
+      </w:r>
+      <w:r>
+        <w:rPr>
+          <w:rFonts w:ascii="Times New Roman" w:hAnsi="Times New Roman" w:cs="Times New Roman"/>
+          <w:sz w:val="24"/>
+          <w:szCs w:val="24"/>
+        </w:rPr>
+        <w:t>El dominio de físicas y mecánicas para conseguir ir a grandes velocidades y superar los niveles con más rápides.</w:t>
+      </w:r>
+    </w:p>
+    <w:p>
+      <w:pPr>
+        <w:spacing w:after="0"/>
+        <w:ind w:right="720"/>
+        <w:rPr>
+          <w:rFonts w:ascii="Times New Roman" w:hAnsi="Times New Roman" w:cs="Times New Roman"/>
+          <w:sz w:val="24"/>
+          <w:szCs w:val="24"/>
+        </w:rPr>
+      </w:pPr>
+    </w:p>
+    <w:p>
+      <w:pPr>
+        <w:spacing w:after="0"/>
+        <w:ind w:right="720"/>
+        <w:rPr>
+          <w:rFonts w:ascii="Times New Roman" w:hAnsi="Times New Roman" w:cs="Times New Roman"/>
+          <w:sz w:val="24"/>
+          <w:szCs w:val="24"/>
+        </w:rPr>
+      </w:pPr>
     </w:p>
     <w:sectPr>
       <w:headerReference w:type="default" r:id="rId10"/>
@@ -3313,17 +4287,17 @@
   <w:abstractNum w:abstractNumId="0" w15:restartNumberingAfterBreak="0">
     <w:nsid w:val="022E5708"/>
     <w:multiLevelType w:val="hybridMultilevel"/>
-    <w:tmpl w:val="3926D8F0"/>
-    <w:lvl w:ilvl="0" w:tplc="0C0A0001">
-      <w:start w:val="1"/>
-      <w:numFmt w:val="bullet"/>
-      <w:lvlText w:val=""/>
+    <w:tmpl w:val="4600D67E"/>
+    <w:lvl w:ilvl="0" w:tplc="0C0A000B">
+      <w:start w:val="1"/>
+      <w:numFmt w:val="bullet"/>
+      <w:lvlText w:val=""/>
       <w:lvlJc w:val="left"/>
       <w:pPr>
         <w:ind w:left="720" w:hanging="360"/>
       </w:pPr>
       <w:rPr>
-        <w:rFonts w:ascii="Symbol" w:hAnsi="Symbol" w:hint="default"/>
+        <w:rFonts w:ascii="Wingdings" w:hAnsi="Wingdings" w:hint="default"/>
       </w:rPr>
     </w:lvl>
     <w:lvl w:ilvl="1" w:tplc="0C0A0003" w:tentative="1">

</xml_diff>